<commit_message>
Commit del 04.12.2024 - Continuato con l'implementazione (Fine lezione)
</commit_message>
<xml_diff>
--- a/4_Diari/04.12.2024.docx
+++ b/4_Diari/04.12.2024.docx
@@ -308,8 +308,6 @@
               </w:rPr>
               <w:t>.</w:t>
             </w:r>
-            <w:bookmarkStart w:id="3" w:name="_GoBack"/>
-            <w:bookmarkEnd w:id="3"/>
           </w:p>
         </w:tc>
       </w:tr>
@@ -572,7 +570,19 @@
               <w:rPr>
                 <w:rFonts w:ascii="Arial" w:hAnsi="Arial" w:cs="Arial"/>
               </w:rPr>
-              <w:t>Finire documentazione parte Diagrammi.</w:t>
+              <w:t xml:space="preserve">Finire </w:t>
+            </w:r>
+            <w:r>
+              <w:rPr>
+                <w:rFonts w:ascii="Arial" w:hAnsi="Arial" w:cs="Arial"/>
+              </w:rPr>
+              <w:t xml:space="preserve">la </w:t>
+            </w:r>
+            <w:r>
+              <w:rPr>
+                <w:rFonts w:ascii="Arial" w:hAnsi="Arial" w:cs="Arial"/>
+              </w:rPr>
+              <w:t>documentazione parte Diagrammi.</w:t>
             </w:r>
           </w:p>
           <w:p>
@@ -590,7 +600,19 @@
               <w:rPr>
                 <w:rFonts w:ascii="Arial" w:hAnsi="Arial" w:cs="Arial"/>
               </w:rPr>
-              <w:t>Cominciare almeno parte documentazione parte Implementazione.</w:t>
+              <w:t>Cominciare almeno</w:t>
+            </w:r>
+            <w:r>
+              <w:rPr>
+                <w:rFonts w:ascii="Arial" w:hAnsi="Arial" w:cs="Arial"/>
+              </w:rPr>
+              <w:t xml:space="preserve"> la </w:t>
+            </w:r>
+            <w:r>
+              <w:rPr>
+                <w:rFonts w:ascii="Arial" w:hAnsi="Arial" w:cs="Arial"/>
+              </w:rPr>
+              <w:t>documentazione parte Implementazione.</w:t>
             </w:r>
           </w:p>
           <w:p>
@@ -665,6 +687,23 @@
                 <w:rFonts w:ascii="Arial" w:hAnsi="Arial" w:cs="Arial"/>
               </w:rPr>
             </w:pPr>
+            <w:r>
+              <w:rPr>
+                <w:rFonts w:ascii="Arial" w:hAnsi="Arial" w:cs="Arial"/>
+              </w:rPr>
+              <w:t xml:space="preserve">Continuare con la parametrizzazione della classe </w:t>
+            </w:r>
+            <w:proofErr w:type="spellStart"/>
+            <w:r>
+              <w:rPr>
+                <w:rFonts w:ascii="Arial" w:hAnsi="Arial" w:cs="Arial"/>
+                <w:i/>
+              </w:rPr>
+              <w:t>Main</w:t>
+            </w:r>
+            <w:bookmarkStart w:id="3" w:name="_GoBack"/>
+            <w:bookmarkEnd w:id="3"/>
+            <w:proofErr w:type="spellEnd"/>
           </w:p>
         </w:tc>
       </w:tr>
@@ -4518,6 +4557,7 @@
     <w:rsid w:val="00251CAF"/>
     <w:rsid w:val="00262942"/>
     <w:rsid w:val="00262E13"/>
+    <w:rsid w:val="00266C98"/>
     <w:rsid w:val="002670DC"/>
     <w:rsid w:val="002746BC"/>
     <w:rsid w:val="00283BFA"/>
@@ -5426,7 +5466,7 @@
 </file>
 
 <file path=customXml/itemProps1.xml><?xml version="1.0" encoding="utf-8"?>
-<ds:datastoreItem xmlns:ds="http://schemas.openxmlformats.org/officeDocument/2006/customXml" ds:itemID="{AF216DFE-B857-4CE2-A83F-EC6FE0C40DCC}">
+<ds:datastoreItem xmlns:ds="http://schemas.openxmlformats.org/officeDocument/2006/customXml" ds:itemID="{AAAE7A0E-EE98-4062-A8D6-B9A3C7067B56}">
   <ds:schemaRefs>
     <ds:schemaRef ds:uri="http://schemas.openxmlformats.org/officeDocument/2006/bibliography"/>
   </ds:schemaRefs>

</xml_diff>